<commit_message>
aggiunta diario, doc e modifica gannt
</commit_message>
<xml_diff>
--- a/Progettazione/Diari/01_lupica_andrea_diario_2016-08-30.docx
+++ b/Progettazione/Diari/01_lupica_andrea_diario_2016-08-30.docx
@@ -277,7 +277,13 @@
               <w:rPr>
                 <w:b w:val="0"/>
               </w:rPr>
-              <w:t xml:space="preserve">Alcune domande riguardante il </w:t>
+              <w:t>Alcune domande</w:t>
+            </w:r>
+            <w:r>
+              <w:rPr>
+                <w:b w:val="0"/>
+              </w:rPr>
+              <w:t xml:space="preserve"> riguardante il </w:t>
             </w:r>
             <w:proofErr w:type="spellStart"/>
             <w:r>
@@ -286,15 +292,15 @@
               </w:rPr>
               <w:t>QdC</w:t>
             </w:r>
+            <w:bookmarkStart w:id="0" w:name="_GoBack"/>
+            <w:bookmarkEnd w:id="0"/>
             <w:proofErr w:type="spellEnd"/>
             <w:r>
               <w:rPr>
                 <w:b w:val="0"/>
               </w:rPr>
-              <w:t xml:space="preserve"> che a cui ho già risolto.</w:t>
+              <w:t xml:space="preserve"> a cui ho già risolto.</w:t>
             </w:r>
-            <w:bookmarkStart w:id="0" w:name="_GoBack"/>
-            <w:bookmarkEnd w:id="0"/>
           </w:p>
         </w:tc>
       </w:tr>
@@ -3919,6 +3925,7 @@
     <w:rsid w:val="00923218"/>
     <w:rsid w:val="00997E7D"/>
     <w:rsid w:val="00A1514F"/>
+    <w:rsid w:val="00A93BE5"/>
     <w:rsid w:val="00AE278E"/>
     <w:rsid w:val="00AE7D08"/>
     <w:rsid w:val="00BD119E"/>
@@ -4726,7 +4733,7 @@
 </file>
 
 <file path=customXml/itemProps1.xml><?xml version="1.0" encoding="utf-8"?>
-<ds:datastoreItem xmlns:ds="http://schemas.openxmlformats.org/officeDocument/2006/customXml" ds:itemID="{F5DF6C5C-67D7-47AE-B037-E5C9B42FCD13}">
+<ds:datastoreItem xmlns:ds="http://schemas.openxmlformats.org/officeDocument/2006/customXml" ds:itemID="{6680EF40-4783-4961-AB02-C9436F28A06D}">
   <ds:schemaRefs>
     <ds:schemaRef ds:uri="http://schemas.openxmlformats.org/officeDocument/2006/bibliography"/>
   </ds:schemaRefs>

</xml_diff>

<commit_message>
rilettura di tutit i diari, continuazione con la doc, modifiche commeni ai codici
</commit_message>
<xml_diff>
--- a/Progettazione/Diari/01_lupica_andrea_diario_2016-08-30.docx
+++ b/Progettazione/Diari/01_lupica_andrea_diario_2016-08-30.docx
@@ -140,7 +140,19 @@
               <w:rPr>
                 <w:b w:val="0"/>
               </w:rPr>
-              <w:t xml:space="preserve">Inizialmente ci hanno presentato i progetti di quest’anno e in seguito abbiamo deciso quale fare. Dopodiché mi è stato consegnato il </w:t>
+              <w:t xml:space="preserve">Inizialmente ci hanno presentato i progetti di quest’anno e in seguito abbiamo deciso quale fare. </w:t>
+            </w:r>
+            <w:r>
+              <w:rPr>
+                <w:b w:val="0"/>
+              </w:rPr>
+              <w:t>Dopo aver deciso quale progetto intraprendere,</w:t>
+            </w:r>
+            <w:r>
+              <w:rPr>
+                <w:b w:val="0"/>
+              </w:rPr>
+              <w:t xml:space="preserve"> mi è stato consegnato il </w:t>
             </w:r>
             <w:proofErr w:type="spellStart"/>
             <w:r>
@@ -174,7 +186,47 @@
               <w:rPr>
                 <w:b w:val="0"/>
               </w:rPr>
-              <w:t xml:space="preserve"> dove salvare i file e in seguito ho discusso con Luca, Samuele e </w:t>
+              <w:t xml:space="preserve"> </w:t>
+            </w:r>
+            <w:proofErr w:type="spellStart"/>
+            <w:r>
+              <w:rPr>
+                <w:b w:val="0"/>
+              </w:rPr>
+              <w:t>git</w:t>
+            </w:r>
+            <w:proofErr w:type="spellEnd"/>
+            <w:r>
+              <w:rPr>
+                <w:b w:val="0"/>
+              </w:rPr>
+              <w:t xml:space="preserve"> </w:t>
+            </w:r>
+            <w:r>
+              <w:rPr>
+                <w:b w:val="0"/>
+              </w:rPr>
+              <w:t>dove salvare i file</w:t>
+            </w:r>
+            <w:r>
+              <w:rPr>
+                <w:b w:val="0"/>
+              </w:rPr>
+              <w:t xml:space="preserve"> tramite il programma </w:t>
+            </w:r>
+            <w:proofErr w:type="spellStart"/>
+            <w:r>
+              <w:rPr>
+                <w:b w:val="0"/>
+              </w:rPr>
+              <w:t>SourceTree</w:t>
+            </w:r>
+            <w:proofErr w:type="spellEnd"/>
+            <w:r>
+              <w:rPr>
+                <w:b w:val="0"/>
+              </w:rPr>
+              <w:t xml:space="preserve"> e in seguito ho discusso con Luca, Samuele e </w:t>
             </w:r>
             <w:proofErr w:type="spellStart"/>
             <w:r>
@@ -451,7 +503,21 @@
                 <w:b w:val="0"/>
                 <w:bCs w:val="0"/>
               </w:rPr>
-              <w:t xml:space="preserve">Il mio obbiettivo di domani era quello di fare il </w:t>
+              <w:t xml:space="preserve">Il mio obbiettivo di domani </w:t>
+            </w:r>
+            <w:r>
+              <w:rPr>
+                <w:b w:val="0"/>
+                <w:bCs w:val="0"/>
+              </w:rPr>
+              <w:t>è</w:t>
+            </w:r>
+            <w:r>
+              <w:rPr>
+                <w:b w:val="0"/>
+                <w:bCs w:val="0"/>
+              </w:rPr>
+              <w:t xml:space="preserve"> quello di fare il </w:t>
             </w:r>
             <w:proofErr w:type="spellStart"/>
             <w:r>
@@ -467,7 +533,23 @@
                 <w:b w:val="0"/>
                 <w:bCs w:val="0"/>
               </w:rPr>
-              <w:t xml:space="preserve"> e lo use case, sempre se non devo fare la presentazione dello stage.</w:t>
+              <w:t xml:space="preserve"> e lo use case, sempre se non devo fare la presentazione dello stage</w:t>
+            </w:r>
+            <w:r>
+              <w:rPr>
+                <w:b w:val="0"/>
+                <w:bCs w:val="0"/>
+              </w:rPr>
+              <w:t xml:space="preserve"> fatto durante le vacanze estive</w:t>
+            </w:r>
+            <w:bookmarkStart w:id="0" w:name="_GoBack"/>
+            <w:bookmarkEnd w:id="0"/>
+            <w:r>
+              <w:rPr>
+                <w:b w:val="0"/>
+                <w:bCs w:val="0"/>
+              </w:rPr>
+              <w:t>.</w:t>
             </w:r>
           </w:p>
         </w:tc>
@@ -604,12 +686,10 @@
     <w:r>
       <w:tab/>
     </w:r>
-    <w:bookmarkStart w:id="0" w:name="_GoBack"/>
     <w:proofErr w:type="gramEnd"/>
     <w:r>
       <w:t>Gestione Approcci Interdisciplinari MP</w:t>
     </w:r>
-    <w:bookmarkEnd w:id="0"/>
     <w:r>
       <w:tab/>
     </w:r>
@@ -3912,6 +3992,7 @@
     <w:rsid w:val="000B47BC"/>
     <w:rsid w:val="000E0CC5"/>
     <w:rsid w:val="001101C0"/>
+    <w:rsid w:val="001264BC"/>
     <w:rsid w:val="00127196"/>
     <w:rsid w:val="001C54F7"/>
     <w:rsid w:val="00262942"/>
@@ -4756,7 +4837,7 @@
 </file>
 
 <file path=customXml/itemProps1.xml><?xml version="1.0" encoding="utf-8"?>
-<ds:datastoreItem xmlns:ds="http://schemas.openxmlformats.org/officeDocument/2006/customXml" ds:itemID="{350C1612-CCA9-47F9-AE1F-DAABC9EB29C3}">
+<ds:datastoreItem xmlns:ds="http://schemas.openxmlformats.org/officeDocument/2006/customXml" ds:itemID="{767D9342-B69A-4291-AEFC-1215E8D1D952}">
   <ds:schemaRefs>
     <ds:schemaRef ds:uri="http://schemas.openxmlformats.org/officeDocument/2006/bibliography"/>
   </ds:schemaRefs>

</xml_diff>